<commit_message>
Add code and logs
</commit_message>
<xml_diff>
--- a/assignment1/report.docx
+++ b/assignment1/report.docx
@@ -76,10 +76,7 @@
         <w:t xml:space="preserve">In this task, I used the Logistic Regression model. </w:t>
       </w:r>
       <w:r>
-        <w:t xml:space="preserve">It is one of the simplest and </w:t>
-      </w:r>
-      <w:r>
-        <w:t xml:space="preserve">most </w:t>
+        <w:t xml:space="preserve">It is one of the simplest and most </w:t>
       </w:r>
       <w:r>
         <w:t>common</w:t>
@@ -141,7 +138,7 @@
           <w:bCs/>
         </w:rPr>
         <w:drawing>
-          <wp:anchor distT="0" distB="0" distL="114300" distR="114300" simplePos="0" relativeHeight="251659264" behindDoc="0" locked="0" layoutInCell="1" allowOverlap="1" wp14:anchorId="3FE48543" wp14:editId="3CD92EE3">
+          <wp:anchor distT="0" distB="0" distL="114300" distR="114300" simplePos="0" relativeHeight="251657214" behindDoc="0" locked="0" layoutInCell="1" allowOverlap="1" wp14:anchorId="494F4BA8" wp14:editId="486432DE">
             <wp:simplePos x="0" y="0"/>
             <wp:positionH relativeFrom="column">
               <wp:posOffset>0</wp:posOffset>
@@ -149,78 +146,10 @@
             <wp:positionV relativeFrom="paragraph">
               <wp:posOffset>281305</wp:posOffset>
             </wp:positionV>
-            <wp:extent cx="5731510" cy="5020945"/>
-            <wp:effectExtent l="0" t="0" r="2540" b="8255"/>
+            <wp:extent cx="5731510" cy="2896235"/>
+            <wp:effectExtent l="0" t="0" r="2540" b="0"/>
             <wp:wrapSquare wrapText="bothSides"/>
             <wp:docPr id="1" name="Picture 1"/>
-            <wp:cNvGraphicFramePr>
-              <a:graphicFrameLocks xmlns:a="http://schemas.openxmlformats.org/drawingml/2006/main" noChangeAspect="1"/>
-            </wp:cNvGraphicFramePr>
-            <a:graphic xmlns:a="http://schemas.openxmlformats.org/drawingml/2006/main">
-              <a:graphicData uri="http://schemas.openxmlformats.org/drawingml/2006/picture">
-                <pic:pic xmlns:pic="http://schemas.openxmlformats.org/drawingml/2006/picture">
-                  <pic:nvPicPr>
-                    <pic:cNvPr id="1" name=""/>
-                    <pic:cNvPicPr/>
-                  </pic:nvPicPr>
-                  <pic:blipFill>
-                    <a:blip r:embed="rId4"/>
-                    <a:stretch>
-                      <a:fillRect/>
-                    </a:stretch>
-                  </pic:blipFill>
-                  <pic:spPr>
-                    <a:xfrm>
-                      <a:off x="0" y="0"/>
-                      <a:ext cx="5731510" cy="5020945"/>
-                    </a:xfrm>
-                    <a:prstGeom prst="rect">
-                      <a:avLst/>
-                    </a:prstGeom>
-                  </pic:spPr>
-                </pic:pic>
-              </a:graphicData>
-            </a:graphic>
-          </wp:anchor>
-        </w:drawing>
-      </w:r>
-    </w:p>
-    <w:p>
-      <w:pPr>
-        <w:rPr>
-          <w:b/>
-          <w:bCs/>
-        </w:rPr>
-      </w:pPr>
-    </w:p>
-    <w:p>
-      <w:pPr>
-        <w:rPr>
-          <w:b/>
-          <w:bCs/>
-        </w:rPr>
-      </w:pPr>
-      <w:r>
-        <w:rPr>
-          <w:b/>
-          <w:bCs/>
-        </w:rPr>
-        <w:t>Accuracy –</w:t>
-      </w:r>
-      <w:r>
-        <w:drawing>
-          <wp:anchor distT="0" distB="0" distL="114300" distR="114300" simplePos="0" relativeHeight="251661312" behindDoc="0" locked="0" layoutInCell="1" allowOverlap="1" wp14:anchorId="2A4E8247" wp14:editId="20E8A859">
-            <wp:simplePos x="0" y="0"/>
-            <wp:positionH relativeFrom="column">
-              <wp:posOffset>0</wp:posOffset>
-            </wp:positionH>
-            <wp:positionV relativeFrom="paragraph">
-              <wp:posOffset>289560</wp:posOffset>
-            </wp:positionV>
-            <wp:extent cx="5731510" cy="1062355"/>
-            <wp:effectExtent l="0" t="0" r="2540" b="4445"/>
-            <wp:wrapSquare wrapText="bothSides"/>
-            <wp:docPr id="2" name="Picture 2"/>
             <wp:cNvGraphicFramePr>
               <a:graphicFrameLocks xmlns:a="http://schemas.openxmlformats.org/drawingml/2006/main" noChangeAspect="1"/>
             </wp:cNvGraphicFramePr>
@@ -240,6 +169,70 @@
                   <pic:spPr>
                     <a:xfrm>
                       <a:off x="0" y="0"/>
+                      <a:ext cx="5731510" cy="2896235"/>
+                    </a:xfrm>
+                    <a:prstGeom prst="rect">
+                      <a:avLst/>
+                    </a:prstGeom>
+                  </pic:spPr>
+                </pic:pic>
+              </a:graphicData>
+            </a:graphic>
+          </wp:anchor>
+        </w:drawing>
+      </w:r>
+    </w:p>
+    <w:p>
+      <w:pPr>
+        <w:rPr>
+          <w:b/>
+          <w:bCs/>
+        </w:rPr>
+      </w:pPr>
+    </w:p>
+    <w:p>
+      <w:pPr>
+        <w:rPr>
+          <w:b/>
+          <w:bCs/>
+        </w:rPr>
+      </w:pPr>
+      <w:r>
+        <w:rPr>
+          <w:noProof/>
+        </w:rPr>
+        <w:drawing>
+          <wp:anchor distT="0" distB="0" distL="114300" distR="114300" simplePos="0" relativeHeight="251661312" behindDoc="0" locked="0" layoutInCell="1" allowOverlap="1" wp14:anchorId="2A4E8247" wp14:editId="6FFC3F8B">
+            <wp:simplePos x="0" y="0"/>
+            <wp:positionH relativeFrom="column">
+              <wp:posOffset>0</wp:posOffset>
+            </wp:positionH>
+            <wp:positionV relativeFrom="paragraph">
+              <wp:posOffset>213360</wp:posOffset>
+            </wp:positionV>
+            <wp:extent cx="5731510" cy="1062355"/>
+            <wp:effectExtent l="0" t="0" r="2540" b="4445"/>
+            <wp:wrapSquare wrapText="bothSides"/>
+            <wp:docPr id="2" name="Picture 2"/>
+            <wp:cNvGraphicFramePr>
+              <a:graphicFrameLocks xmlns:a="http://schemas.openxmlformats.org/drawingml/2006/main" noChangeAspect="1"/>
+            </wp:cNvGraphicFramePr>
+            <a:graphic xmlns:a="http://schemas.openxmlformats.org/drawingml/2006/main">
+              <a:graphicData uri="http://schemas.openxmlformats.org/drawingml/2006/picture">
+                <pic:pic xmlns:pic="http://schemas.openxmlformats.org/drawingml/2006/picture">
+                  <pic:nvPicPr>
+                    <pic:cNvPr id="1" name=""/>
+                    <pic:cNvPicPr/>
+                  </pic:nvPicPr>
+                  <pic:blipFill>
+                    <a:blip r:embed="rId6"/>
+                    <a:stretch>
+                      <a:fillRect/>
+                    </a:stretch>
+                  </pic:blipFill>
+                  <pic:spPr>
+                    <a:xfrm>
+                      <a:off x="0" y="0"/>
                       <a:ext cx="5731510" cy="1062355"/>
                     </a:xfrm>
                     <a:prstGeom prst="rect">
@@ -252,6 +245,13 @@
           </wp:anchor>
         </w:drawing>
       </w:r>
+      <w:r>
+        <w:rPr>
+          <w:b/>
+          <w:bCs/>
+        </w:rPr>
+        <w:t>Accuracy –</w:t>
+      </w:r>
     </w:p>
     <w:p>
       <w:pPr>
@@ -289,10 +289,7 @@
         <w:t xml:space="preserve"> methods in detail as well. It was a relatively straightforward task.</w:t>
       </w:r>
     </w:p>
-    <w:p>
-      <w:bookmarkStart w:id="0" w:name="_GoBack"/>
-      <w:bookmarkEnd w:id="0"/>
-    </w:p>
+    <w:p/>
     <w:p>
       <w:pPr>
         <w:rPr>
@@ -311,9 +308,11 @@
           <w:szCs w:val="24"/>
           <w:u w:val="single"/>
         </w:rPr>
-        <w:t>For a1</w:t>
-      </w:r>
-      <w:r>
+        <w:br w:type="page"/>
+      </w:r>
+    </w:p>
+    <w:p>
+      <w:pPr>
         <w:rPr>
           <w:b/>
           <w:bCs/>
@@ -321,8 +320,7 @@
           <w:szCs w:val="24"/>
           <w:u w:val="single"/>
         </w:rPr>
-        <w:t>b</w:t>
-      </w:r>
+      </w:pPr>
       <w:r>
         <w:rPr>
           <w:b/>
@@ -331,7 +329,8 @@
           <w:szCs w:val="24"/>
           <w:u w:val="single"/>
         </w:rPr>
-        <w:t>.py</w:t>
+        <w:lastRenderedPageBreak/>
+        <w:t>For a1b.py</w:t>
       </w:r>
       <w:r>
         <w:rPr>
@@ -345,6 +344,12 @@
       </w:r>
     </w:p>
     <w:p>
+      <w:pPr>
+        <w:rPr>
+          <w:b/>
+          <w:bCs/>
+        </w:rPr>
+      </w:pPr>
       <w:r>
         <w:rPr>
           <w:b/>
@@ -355,13 +360,171 @@
     </w:p>
     <w:p>
       <w:pPr>
-        <w:rPr>
-          <w:b/>
-          <w:bCs/>
-        </w:rPr>
-      </w:pPr>
+        <w:jc w:val="both"/>
+      </w:pPr>
+      <w:r>
+        <w:t>In this task, I have used a Convolutional Neural Network (CNN) model. CNN works well to learn spatial hierarchies of features</w:t>
+      </w:r>
+      <w:r>
+        <w:t xml:space="preserve">, which means it is good to classify images-based data. </w:t>
+      </w:r>
+      <w:r>
+        <w:t>The model is composed of several layers</w:t>
+      </w:r>
+      <w:r>
+        <w:t xml:space="preserve"> –</w:t>
+      </w:r>
+    </w:p>
+    <w:p>
+      <w:pPr>
+        <w:pStyle w:val="ListParagraph"/>
+        <w:numPr>
+          <w:ilvl w:val="0"/>
+          <w:numId w:val="1"/>
+        </w:numPr>
+        <w:jc w:val="both"/>
+      </w:pPr>
+      <w:r>
+        <w:t>The first layer is a reshape layer, which reshapes the input data to a specific shape (28, 28, 1) that is suitable for the convolutional layers.</w:t>
+      </w:r>
+    </w:p>
+    <w:p>
+      <w:pPr>
+        <w:pStyle w:val="ListParagraph"/>
+        <w:numPr>
+          <w:ilvl w:val="0"/>
+          <w:numId w:val="1"/>
+        </w:numPr>
+        <w:jc w:val="both"/>
+      </w:pPr>
+      <w:r>
+        <w:t>The next two layers are convolutional layers with 32 and 64 filters respectively. These layers extract features</w:t>
+      </w:r>
+      <w:r>
+        <w:t xml:space="preserve"> such as edges, corners, etc.</w:t>
+      </w:r>
+      <w:r>
+        <w:t xml:space="preserve"> from the input images</w:t>
+      </w:r>
+      <w:r>
+        <w:t>.</w:t>
+      </w:r>
+    </w:p>
+    <w:p>
+      <w:pPr>
+        <w:pStyle w:val="ListParagraph"/>
+        <w:numPr>
+          <w:ilvl w:val="0"/>
+          <w:numId w:val="1"/>
+        </w:numPr>
+        <w:jc w:val="both"/>
+      </w:pPr>
+      <w:r>
+        <w:t xml:space="preserve">After each convolutional layer, there is a max pooling layer which reduces the spatial dimensions </w:t>
+      </w:r>
+      <w:r>
+        <w:t xml:space="preserve">and </w:t>
+      </w:r>
+      <w:r>
+        <w:t xml:space="preserve">the number of parameters in the model and </w:t>
+      </w:r>
+      <w:r>
+        <w:t xml:space="preserve">thus </w:t>
+      </w:r>
+      <w:r>
+        <w:t>helps reduce overfitting.</w:t>
+      </w:r>
+    </w:p>
+    <w:p>
+      <w:pPr>
+        <w:pStyle w:val="ListParagraph"/>
+        <w:numPr>
+          <w:ilvl w:val="0"/>
+          <w:numId w:val="1"/>
+        </w:numPr>
+        <w:jc w:val="both"/>
+      </w:pPr>
+      <w:r>
+        <w:t>Then there is a flatten layer which flattens the output to a 1D vecto</w:t>
+      </w:r>
+      <w:r>
+        <w:t>r</w:t>
+      </w:r>
+      <w:r>
+        <w:t>.</w:t>
+      </w:r>
+    </w:p>
+    <w:p>
+      <w:pPr>
+        <w:pStyle w:val="ListParagraph"/>
+        <w:numPr>
+          <w:ilvl w:val="0"/>
+          <w:numId w:val="1"/>
+        </w:numPr>
+        <w:jc w:val="both"/>
+      </w:pPr>
+      <w:r>
+        <w:t xml:space="preserve">The next layer is a dense layer with 64 units and </w:t>
+      </w:r>
       <w:proofErr w:type="spellStart"/>
       <w:r>
+        <w:t>relu</w:t>
+      </w:r>
+      <w:proofErr w:type="spellEnd"/>
+      <w:r>
+        <w:t xml:space="preserve"> activation function, which is a fully connected layer that helps to learn more complex features.</w:t>
+      </w:r>
+    </w:p>
+    <w:p>
+      <w:pPr>
+        <w:pStyle w:val="ListParagraph"/>
+        <w:numPr>
+          <w:ilvl w:val="0"/>
+          <w:numId w:val="1"/>
+        </w:numPr>
+        <w:jc w:val="both"/>
+      </w:pPr>
+      <w:r>
+        <w:t xml:space="preserve">The final layer is an output layer with 10 units and a </w:t>
+      </w:r>
+      <w:proofErr w:type="spellStart"/>
+      <w:r>
+        <w:t>softmax</w:t>
+      </w:r>
+      <w:proofErr w:type="spellEnd"/>
+      <w:r>
+        <w:t xml:space="preserve"> activation function. The </w:t>
+      </w:r>
+      <w:proofErr w:type="spellStart"/>
+      <w:r>
+        <w:t>softmax</w:t>
+      </w:r>
+      <w:proofErr w:type="spellEnd"/>
+      <w:r>
+        <w:t xml:space="preserve"> function is used to output the probability of each</w:t>
+      </w:r>
+      <w:r>
+        <w:t xml:space="preserve"> of the 10</w:t>
+      </w:r>
+      <w:r>
+        <w:t xml:space="preserve"> class</w:t>
+      </w:r>
+      <w:r>
+        <w:t>es</w:t>
+      </w:r>
+      <w:r>
+        <w:t xml:space="preserve"> and the class with the highest probability is selected as the output class.</w:t>
+      </w:r>
+    </w:p>
+    <w:p>
+      <w:pPr>
+        <w:rPr>
+          <w:b/>
+          <w:bCs/>
+        </w:rPr>
+      </w:pPr>
+      <w:proofErr w:type="spellStart"/>
+      <w:r>
         <w:rPr>
           <w:b/>
           <w:bCs/>
@@ -376,6 +539,63 @@
         </w:rPr>
         <w:t xml:space="preserve"> graphs –</w:t>
       </w:r>
+      <w:r>
+        <w:rPr>
+          <w:b/>
+          <w:bCs/>
+        </w:rPr>
+        <w:drawing>
+          <wp:anchor distT="0" distB="0" distL="114300" distR="114300" simplePos="0" relativeHeight="251658239" behindDoc="0" locked="0" layoutInCell="1" allowOverlap="1" wp14:anchorId="31B4893E" wp14:editId="25812FF3">
+            <wp:simplePos x="0" y="0"/>
+            <wp:positionH relativeFrom="column">
+              <wp:posOffset>0</wp:posOffset>
+            </wp:positionH>
+            <wp:positionV relativeFrom="paragraph">
+              <wp:posOffset>281305</wp:posOffset>
+            </wp:positionV>
+            <wp:extent cx="5731510" cy="4906010"/>
+            <wp:effectExtent l="0" t="0" r="2540" b="8890"/>
+            <wp:wrapSquare wrapText="bothSides"/>
+            <wp:docPr id="7" name="Picture 7"/>
+            <wp:cNvGraphicFramePr>
+              <a:graphicFrameLocks xmlns:a="http://schemas.openxmlformats.org/drawingml/2006/main" noChangeAspect="1"/>
+            </wp:cNvGraphicFramePr>
+            <a:graphic xmlns:a="http://schemas.openxmlformats.org/drawingml/2006/main">
+              <a:graphicData uri="http://schemas.openxmlformats.org/drawingml/2006/picture">
+                <pic:pic xmlns:pic="http://schemas.openxmlformats.org/drawingml/2006/picture">
+                  <pic:nvPicPr>
+                    <pic:cNvPr id="1" name=""/>
+                    <pic:cNvPicPr/>
+                  </pic:nvPicPr>
+                  <pic:blipFill>
+                    <a:blip r:embed="rId7"/>
+                    <a:stretch>
+                      <a:fillRect/>
+                    </a:stretch>
+                  </pic:blipFill>
+                  <pic:spPr>
+                    <a:xfrm>
+                      <a:off x="0" y="0"/>
+                      <a:ext cx="5731510" cy="4906010"/>
+                    </a:xfrm>
+                    <a:prstGeom prst="rect">
+                      <a:avLst/>
+                    </a:prstGeom>
+                  </pic:spPr>
+                </pic:pic>
+              </a:graphicData>
+            </a:graphic>
+          </wp:anchor>
+        </w:drawing>
+      </w:r>
+    </w:p>
+    <w:p>
+      <w:pPr>
+        <w:rPr>
+          <w:b/>
+          <w:bCs/>
+        </w:rPr>
+      </w:pPr>
     </w:p>
     <w:p>
       <w:pPr>
@@ -391,6 +611,63 @@
         </w:rPr>
         <w:t>Accuracy –</w:t>
       </w:r>
+      <w:r>
+        <w:rPr>
+          <w:b/>
+          <w:bCs/>
+        </w:rPr>
+        <w:drawing>
+          <wp:anchor distT="0" distB="0" distL="114300" distR="114300" simplePos="0" relativeHeight="251663360" behindDoc="0" locked="0" layoutInCell="1" allowOverlap="1" wp14:anchorId="160E2DF1" wp14:editId="390524DB">
+            <wp:simplePos x="0" y="0"/>
+            <wp:positionH relativeFrom="column">
+              <wp:posOffset>0</wp:posOffset>
+            </wp:positionH>
+            <wp:positionV relativeFrom="paragraph">
+              <wp:posOffset>281940</wp:posOffset>
+            </wp:positionV>
+            <wp:extent cx="5731510" cy="1590040"/>
+            <wp:effectExtent l="0" t="0" r="2540" b="0"/>
+            <wp:wrapSquare wrapText="bothSides"/>
+            <wp:docPr id="3" name="Picture 3"/>
+            <wp:cNvGraphicFramePr>
+              <a:graphicFrameLocks xmlns:a="http://schemas.openxmlformats.org/drawingml/2006/main" noChangeAspect="1"/>
+            </wp:cNvGraphicFramePr>
+            <a:graphic xmlns:a="http://schemas.openxmlformats.org/drawingml/2006/main">
+              <a:graphicData uri="http://schemas.openxmlformats.org/drawingml/2006/picture">
+                <pic:pic xmlns:pic="http://schemas.openxmlformats.org/drawingml/2006/picture">
+                  <pic:nvPicPr>
+                    <pic:cNvPr id="1" name=""/>
+                    <pic:cNvPicPr/>
+                  </pic:nvPicPr>
+                  <pic:blipFill>
+                    <a:blip r:embed="rId8"/>
+                    <a:stretch>
+                      <a:fillRect/>
+                    </a:stretch>
+                  </pic:blipFill>
+                  <pic:spPr>
+                    <a:xfrm>
+                      <a:off x="0" y="0"/>
+                      <a:ext cx="5731510" cy="1590040"/>
+                    </a:xfrm>
+                    <a:prstGeom prst="rect">
+                      <a:avLst/>
+                    </a:prstGeom>
+                  </pic:spPr>
+                </pic:pic>
+              </a:graphicData>
+            </a:graphic>
+          </wp:anchor>
+        </w:drawing>
+      </w:r>
+    </w:p>
+    <w:p>
+      <w:pPr>
+        <w:rPr>
+          <w:b/>
+          <w:bCs/>
+        </w:rPr>
+      </w:pPr>
     </w:p>
     <w:p>
       <w:pPr>
@@ -408,12 +685,33 @@
       </w:r>
     </w:p>
     <w:p>
-      <w:pPr>
-        <w:rPr>
-          <w:b/>
-          <w:bCs/>
-        </w:rPr>
-      </w:pPr>
+      <w:r>
+        <w:t xml:space="preserve">I spent almost 60 minutes on this task. First, I had to research what kind of model I should use for the given dataset. Then I had to go through some TensorFlow and </w:t>
+      </w:r>
+      <w:proofErr w:type="spellStart"/>
+      <w:r>
+        <w:t>Keras</w:t>
+      </w:r>
+      <w:proofErr w:type="spellEnd"/>
+      <w:r>
+        <w:t xml:space="preserve"> documentation for CNN models. Then I had to play around with the model layers so that the training in relatively fast and gives good accuracy. Also, I had to understand </w:t>
+      </w:r>
+      <w:proofErr w:type="spellStart"/>
+      <w:r>
+        <w:t>callbacks</w:t>
+      </w:r>
+      <w:proofErr w:type="spellEnd"/>
+      <w:r>
+        <w:t xml:space="preserve"> for </w:t>
+      </w:r>
+      <w:proofErr w:type="spellStart"/>
+      <w:r>
+        <w:t>TensorBoard</w:t>
+      </w:r>
+      <w:proofErr w:type="spellEnd"/>
+      <w:r>
+        <w:t xml:space="preserve"> as well.</w:t>
+      </w:r>
     </w:p>
     <w:p>
       <w:pPr>
@@ -424,23 +722,113 @@
           <w:szCs w:val="24"/>
         </w:rPr>
       </w:pPr>
-      <w:r>
+    </w:p>
+    <w:p>
+      <w:pPr>
         <w:rPr>
           <w:b/>
           <w:bCs/>
           <w:sz w:val="24"/>
           <w:szCs w:val="24"/>
         </w:rPr>
-        <w:t>Interesting Problems Met</w:t>
-      </w:r>
-    </w:p>
-    <w:p>
-      <w:pPr>
-        <w:rPr>
+      </w:pPr>
+    </w:p>
+    <w:p>
+      <w:pPr>
+        <w:rPr>
+          <w:b/>
+          <w:bCs/>
           <w:sz w:val="24"/>
           <w:szCs w:val="24"/>
         </w:rPr>
       </w:pPr>
+      <w:bookmarkStart w:id="0" w:name="_GoBack"/>
+      <w:bookmarkEnd w:id="0"/>
+      <w:r>
+        <w:rPr>
+          <w:b/>
+          <w:bCs/>
+          <w:sz w:val="24"/>
+          <w:szCs w:val="24"/>
+        </w:rPr>
+        <w:t>Interesting Problems</w:t>
+      </w:r>
+    </w:p>
+    <w:p>
+      <w:pPr>
+        <w:pStyle w:val="ListParagraph"/>
+        <w:numPr>
+          <w:ilvl w:val="0"/>
+          <w:numId w:val="2"/>
+        </w:numPr>
+      </w:pPr>
+      <w:r>
+        <w:t>Machine Learning models would not give such a high (&gt;99%) accuracy, but Deep Learning models could easily reach higher accuracies.</w:t>
+      </w:r>
+    </w:p>
+    <w:p>
+      <w:pPr>
+        <w:pStyle w:val="ListParagraph"/>
+        <w:numPr>
+          <w:ilvl w:val="0"/>
+          <w:numId w:val="2"/>
+        </w:numPr>
+      </w:pPr>
+      <w:r>
+        <w:t xml:space="preserve">Had to learn </w:t>
+      </w:r>
+      <w:proofErr w:type="spellStart"/>
+      <w:r>
+        <w:t>Keras</w:t>
+      </w:r>
+      <w:proofErr w:type="spellEnd"/>
+      <w:r>
+        <w:t xml:space="preserve"> alongside TensorFlow to implement CNN in a better manner.</w:t>
+      </w:r>
+    </w:p>
+    <w:p>
+      <w:pPr>
+        <w:pStyle w:val="ListParagraph"/>
+        <w:numPr>
+          <w:ilvl w:val="0"/>
+          <w:numId w:val="2"/>
+        </w:numPr>
+      </w:pPr>
+      <w:r>
+        <w:t>The decision to use which model depends a lot on the kind of dataset.</w:t>
+      </w:r>
+    </w:p>
+    <w:p>
+      <w:pPr>
+        <w:pStyle w:val="ListParagraph"/>
+        <w:numPr>
+          <w:ilvl w:val="0"/>
+          <w:numId w:val="2"/>
+        </w:numPr>
+      </w:pPr>
+      <w:r>
+        <w:t>The graphs for both models were very different and the one of Logistic Regression was complex to understand.</w:t>
+      </w:r>
+    </w:p>
+    <w:p>
+      <w:pPr>
+        <w:pStyle w:val="ListParagraph"/>
+        <w:numPr>
+          <w:ilvl w:val="0"/>
+          <w:numId w:val="2"/>
+        </w:numPr>
+      </w:pPr>
+      <w:r>
+        <w:t xml:space="preserve">The </w:t>
+      </w:r>
+      <w:proofErr w:type="spellStart"/>
+      <w:r>
+        <w:t>TensorBoard</w:t>
+      </w:r>
+      <w:proofErr w:type="spellEnd"/>
+      <w:r>
+        <w:t xml:space="preserve"> had a lot of functionalities that I did not understand in the first glance.</w:t>
+      </w:r>
     </w:p>
     <w:sectPr>
       <w:pgSz w:w="11906" w:h="16838"/>
@@ -450,6 +838,243 @@
     </w:sectPr>
   </w:body>
 </w:document>
+</file>
+
+<file path=word/numbering.xml><?xml version="1.0" encoding="utf-8"?>
+<w:numbering xmlns:wpc="http://schemas.microsoft.com/office/word/2010/wordprocessingCanvas" xmlns:cx="http://schemas.microsoft.com/office/drawing/2014/chartex" xmlns:cx1="http://schemas.microsoft.com/office/drawing/2015/9/8/chartex" xmlns:cx2="http://schemas.microsoft.com/office/drawing/2015/10/21/chartex" xmlns:cx3="http://schemas.microsoft.com/office/drawing/2016/5/9/chartex" xmlns:cx4="http://schemas.microsoft.com/office/drawing/2016/5/10/chartex" xmlns:cx5="http://schemas.microsoft.com/office/drawing/2016/5/11/chartex" xmlns:cx6="http://schemas.microsoft.com/office/drawing/2016/5/12/chartex" xmlns:cx7="http://schemas.microsoft.com/office/drawing/2016/5/13/chartex" xmlns:cx8="http://schemas.microsoft.com/office/drawing/2016/5/14/chartex" xmlns:mc="http://schemas.openxmlformats.org/markup-compatibility/2006" xmlns:aink="http://schemas.microsoft.com/office/drawing/2016/ink" xmlns:am3d="http://schemas.microsoft.com/office/drawing/2017/model3d" xmlns:o="urn:schemas-microsoft-com:office:office" xmlns:r="http://schemas.openxmlformats.org/officeDocument/2006/relationships" xmlns:m="http://schemas.openxmlformats.org/officeDocument/2006/math" xmlns:v="urn:schemas-microsoft-com:vml" xmlns:wp14="http://schemas.microsoft.com/office/word/2010/wordprocessingDrawing" xmlns:wp="http://schemas.openxmlformats.org/drawingml/2006/wordprocessingDrawing" xmlns:w10="urn:schemas-microsoft-com:office:word" xmlns:w="http://schemas.openxmlformats.org/wordprocessingml/2006/main" xmlns:w14="http://schemas.microsoft.com/office/word/2010/wordml" xmlns:w15="http://schemas.microsoft.com/office/word/2012/wordml" xmlns:w16cid="http://schemas.microsoft.com/office/word/2016/wordml/cid" xmlns:w16se="http://schemas.microsoft.com/office/word/2015/wordml/symex" xmlns:wpg="http://schemas.microsoft.com/office/word/2010/wordprocessingGroup" xmlns:wpi="http://schemas.microsoft.com/office/word/2010/wordprocessingInk" xmlns:wne="http://schemas.microsoft.com/office/word/2006/wordml" xmlns:wps="http://schemas.microsoft.com/office/word/2010/wordprocessingShape" mc:Ignorable="w14 w15 w16se w16cid wp14">
+  <w:abstractNum w:abstractNumId="0" w15:restartNumberingAfterBreak="0">
+    <w:nsid w:val="02897D6D"/>
+    <w:multiLevelType w:val="hybridMultilevel"/>
+    <w:tmpl w:val="02DE7CDA"/>
+    <w:lvl w:ilvl="0" w:tplc="40090001">
+      <w:start w:val="1"/>
+      <w:numFmt w:val="bullet"/>
+      <w:lvlText w:val=""/>
+      <w:lvlJc w:val="left"/>
+      <w:pPr>
+        <w:ind w:left="720" w:hanging="360"/>
+      </w:pPr>
+      <w:rPr>
+        <w:rFonts w:ascii="Symbol" w:hAnsi="Symbol" w:hint="default"/>
+      </w:rPr>
+    </w:lvl>
+    <w:lvl w:ilvl="1" w:tplc="40090003" w:tentative="1">
+      <w:start w:val="1"/>
+      <w:numFmt w:val="bullet"/>
+      <w:lvlText w:val="o"/>
+      <w:lvlJc w:val="left"/>
+      <w:pPr>
+        <w:ind w:left="1440" w:hanging="360"/>
+      </w:pPr>
+      <w:rPr>
+        <w:rFonts w:ascii="Courier New" w:hAnsi="Courier New" w:cs="Courier New" w:hint="default"/>
+      </w:rPr>
+    </w:lvl>
+    <w:lvl w:ilvl="2" w:tplc="40090005" w:tentative="1">
+      <w:start w:val="1"/>
+      <w:numFmt w:val="bullet"/>
+      <w:lvlText w:val=""/>
+      <w:lvlJc w:val="left"/>
+      <w:pPr>
+        <w:ind w:left="2160" w:hanging="360"/>
+      </w:pPr>
+      <w:rPr>
+        <w:rFonts w:ascii="Wingdings" w:hAnsi="Wingdings" w:hint="default"/>
+      </w:rPr>
+    </w:lvl>
+    <w:lvl w:ilvl="3" w:tplc="40090001" w:tentative="1">
+      <w:start w:val="1"/>
+      <w:numFmt w:val="bullet"/>
+      <w:lvlText w:val=""/>
+      <w:lvlJc w:val="left"/>
+      <w:pPr>
+        <w:ind w:left="2880" w:hanging="360"/>
+      </w:pPr>
+      <w:rPr>
+        <w:rFonts w:ascii="Symbol" w:hAnsi="Symbol" w:hint="default"/>
+      </w:rPr>
+    </w:lvl>
+    <w:lvl w:ilvl="4" w:tplc="40090003" w:tentative="1">
+      <w:start w:val="1"/>
+      <w:numFmt w:val="bullet"/>
+      <w:lvlText w:val="o"/>
+      <w:lvlJc w:val="left"/>
+      <w:pPr>
+        <w:ind w:left="3600" w:hanging="360"/>
+      </w:pPr>
+      <w:rPr>
+        <w:rFonts w:ascii="Courier New" w:hAnsi="Courier New" w:cs="Courier New" w:hint="default"/>
+      </w:rPr>
+    </w:lvl>
+    <w:lvl w:ilvl="5" w:tplc="40090005" w:tentative="1">
+      <w:start w:val="1"/>
+      <w:numFmt w:val="bullet"/>
+      <w:lvlText w:val=""/>
+      <w:lvlJc w:val="left"/>
+      <w:pPr>
+        <w:ind w:left="4320" w:hanging="360"/>
+      </w:pPr>
+      <w:rPr>
+        <w:rFonts w:ascii="Wingdings" w:hAnsi="Wingdings" w:hint="default"/>
+      </w:rPr>
+    </w:lvl>
+    <w:lvl w:ilvl="6" w:tplc="40090001" w:tentative="1">
+      <w:start w:val="1"/>
+      <w:numFmt w:val="bullet"/>
+      <w:lvlText w:val=""/>
+      <w:lvlJc w:val="left"/>
+      <w:pPr>
+        <w:ind w:left="5040" w:hanging="360"/>
+      </w:pPr>
+      <w:rPr>
+        <w:rFonts w:ascii="Symbol" w:hAnsi="Symbol" w:hint="default"/>
+      </w:rPr>
+    </w:lvl>
+    <w:lvl w:ilvl="7" w:tplc="40090003" w:tentative="1">
+      <w:start w:val="1"/>
+      <w:numFmt w:val="bullet"/>
+      <w:lvlText w:val="o"/>
+      <w:lvlJc w:val="left"/>
+      <w:pPr>
+        <w:ind w:left="5760" w:hanging="360"/>
+      </w:pPr>
+      <w:rPr>
+        <w:rFonts w:ascii="Courier New" w:hAnsi="Courier New" w:cs="Courier New" w:hint="default"/>
+      </w:rPr>
+    </w:lvl>
+    <w:lvl w:ilvl="8" w:tplc="40090005" w:tentative="1">
+      <w:start w:val="1"/>
+      <w:numFmt w:val="bullet"/>
+      <w:lvlText w:val=""/>
+      <w:lvlJc w:val="left"/>
+      <w:pPr>
+        <w:ind w:left="6480" w:hanging="360"/>
+      </w:pPr>
+      <w:rPr>
+        <w:rFonts w:ascii="Wingdings" w:hAnsi="Wingdings" w:hint="default"/>
+      </w:rPr>
+    </w:lvl>
+  </w:abstractNum>
+  <w:abstractNum w:abstractNumId="1" w15:restartNumberingAfterBreak="0">
+    <w:nsid w:val="49201704"/>
+    <w:multiLevelType w:val="hybridMultilevel"/>
+    <w:tmpl w:val="61C8C740"/>
+    <w:lvl w:ilvl="0" w:tplc="40090001">
+      <w:start w:val="1"/>
+      <w:numFmt w:val="bullet"/>
+      <w:lvlText w:val=""/>
+      <w:lvlJc w:val="left"/>
+      <w:pPr>
+        <w:ind w:left="720" w:hanging="360"/>
+      </w:pPr>
+      <w:rPr>
+        <w:rFonts w:ascii="Symbol" w:hAnsi="Symbol" w:hint="default"/>
+      </w:rPr>
+    </w:lvl>
+    <w:lvl w:ilvl="1" w:tplc="40090003" w:tentative="1">
+      <w:start w:val="1"/>
+      <w:numFmt w:val="bullet"/>
+      <w:lvlText w:val="o"/>
+      <w:lvlJc w:val="left"/>
+      <w:pPr>
+        <w:ind w:left="1440" w:hanging="360"/>
+      </w:pPr>
+      <w:rPr>
+        <w:rFonts w:ascii="Courier New" w:hAnsi="Courier New" w:cs="Courier New" w:hint="default"/>
+      </w:rPr>
+    </w:lvl>
+    <w:lvl w:ilvl="2" w:tplc="40090005" w:tentative="1">
+      <w:start w:val="1"/>
+      <w:numFmt w:val="bullet"/>
+      <w:lvlText w:val=""/>
+      <w:lvlJc w:val="left"/>
+      <w:pPr>
+        <w:ind w:left="2160" w:hanging="360"/>
+      </w:pPr>
+      <w:rPr>
+        <w:rFonts w:ascii="Wingdings" w:hAnsi="Wingdings" w:hint="default"/>
+      </w:rPr>
+    </w:lvl>
+    <w:lvl w:ilvl="3" w:tplc="40090001" w:tentative="1">
+      <w:start w:val="1"/>
+      <w:numFmt w:val="bullet"/>
+      <w:lvlText w:val=""/>
+      <w:lvlJc w:val="left"/>
+      <w:pPr>
+        <w:ind w:left="2880" w:hanging="360"/>
+      </w:pPr>
+      <w:rPr>
+        <w:rFonts w:ascii="Symbol" w:hAnsi="Symbol" w:hint="default"/>
+      </w:rPr>
+    </w:lvl>
+    <w:lvl w:ilvl="4" w:tplc="40090003" w:tentative="1">
+      <w:start w:val="1"/>
+      <w:numFmt w:val="bullet"/>
+      <w:lvlText w:val="o"/>
+      <w:lvlJc w:val="left"/>
+      <w:pPr>
+        <w:ind w:left="3600" w:hanging="360"/>
+      </w:pPr>
+      <w:rPr>
+        <w:rFonts w:ascii="Courier New" w:hAnsi="Courier New" w:cs="Courier New" w:hint="default"/>
+      </w:rPr>
+    </w:lvl>
+    <w:lvl w:ilvl="5" w:tplc="40090005" w:tentative="1">
+      <w:start w:val="1"/>
+      <w:numFmt w:val="bullet"/>
+      <w:lvlText w:val=""/>
+      <w:lvlJc w:val="left"/>
+      <w:pPr>
+        <w:ind w:left="4320" w:hanging="360"/>
+      </w:pPr>
+      <w:rPr>
+        <w:rFonts w:ascii="Wingdings" w:hAnsi="Wingdings" w:hint="default"/>
+      </w:rPr>
+    </w:lvl>
+    <w:lvl w:ilvl="6" w:tplc="40090001" w:tentative="1">
+      <w:start w:val="1"/>
+      <w:numFmt w:val="bullet"/>
+      <w:lvlText w:val=""/>
+      <w:lvlJc w:val="left"/>
+      <w:pPr>
+        <w:ind w:left="5040" w:hanging="360"/>
+      </w:pPr>
+      <w:rPr>
+        <w:rFonts w:ascii="Symbol" w:hAnsi="Symbol" w:hint="default"/>
+      </w:rPr>
+    </w:lvl>
+    <w:lvl w:ilvl="7" w:tplc="40090003" w:tentative="1">
+      <w:start w:val="1"/>
+      <w:numFmt w:val="bullet"/>
+      <w:lvlText w:val="o"/>
+      <w:lvlJc w:val="left"/>
+      <w:pPr>
+        <w:ind w:left="5760" w:hanging="360"/>
+      </w:pPr>
+      <w:rPr>
+        <w:rFonts w:ascii="Courier New" w:hAnsi="Courier New" w:cs="Courier New" w:hint="default"/>
+      </w:rPr>
+    </w:lvl>
+    <w:lvl w:ilvl="8" w:tplc="40090005" w:tentative="1">
+      <w:start w:val="1"/>
+      <w:numFmt w:val="bullet"/>
+      <w:lvlText w:val=""/>
+      <w:lvlJc w:val="left"/>
+      <w:pPr>
+        <w:ind w:left="6480" w:hanging="360"/>
+      </w:pPr>
+      <w:rPr>
+        <w:rFonts w:ascii="Wingdings" w:hAnsi="Wingdings" w:hint="default"/>
+      </w:rPr>
+    </w:lvl>
+  </w:abstractNum>
+  <w:num w:numId="1">
+    <w:abstractNumId w:val="0"/>
+  </w:num>
+  <w:num w:numId="2">
+    <w:abstractNumId w:val="1"/>
+  </w:num>
+</w:numbering>
 </file>
 
 <file path=word/styles.xml><?xml version="1.0" encoding="utf-8"?>
@@ -575,6 +1200,7 @@
     <w:lsdException w:name="HTML Sample" w:semiHidden="1" w:unhideWhenUsed="1"/>
     <w:lsdException w:name="HTML Typewriter" w:semiHidden="1" w:unhideWhenUsed="1"/>
     <w:lsdException w:name="HTML Variable" w:semiHidden="1" w:unhideWhenUsed="1"/>
+    <w:lsdException w:name="Normal Table" w:semiHidden="1" w:unhideWhenUsed="1"/>
     <w:lsdException w:name="annotation subject" w:semiHidden="1" w:unhideWhenUsed="1"/>
     <w:lsdException w:name="No List" w:semiHidden="1" w:unhideWhenUsed="1"/>
     <w:lsdException w:name="Outline List 1" w:semiHidden="1" w:unhideWhenUsed="1"/>
@@ -621,8 +1247,10 @@
     <w:lsdException w:name="Table Subtle 2" w:semiHidden="1" w:unhideWhenUsed="1"/>
     <w:lsdException w:name="Table Web 1" w:semiHidden="1" w:unhideWhenUsed="1"/>
     <w:lsdException w:name="Table Web 2" w:semiHidden="1" w:unhideWhenUsed="1"/>
+    <w:lsdException w:name="Table Web 3" w:semiHidden="1" w:unhideWhenUsed="1"/>
     <w:lsdException w:name="Balloon Text" w:semiHidden="1" w:unhideWhenUsed="1"/>
     <w:lsdException w:name="Table Grid" w:uiPriority="39"/>
+    <w:lsdException w:name="Table Theme" w:semiHidden="1" w:unhideWhenUsed="1"/>
     <w:lsdException w:name="Placeholder Text" w:semiHidden="1"/>
     <w:lsdException w:name="No Spacing" w:uiPriority="1" w:qFormat="1"/>
     <w:lsdException w:name="Light Shading" w:uiPriority="60"/>
@@ -875,6 +1503,17 @@
     <w:uiPriority w:val="99"/>
     <w:semiHidden/>
     <w:unhideWhenUsed/>
+  </w:style>
+  <w:style w:type="paragraph" w:styleId="ListParagraph">
+    <w:name w:val="List Paragraph"/>
+    <w:basedOn w:val="Normal"/>
+    <w:uiPriority w:val="34"/>
+    <w:qFormat/>
+    <w:rsid w:val="00A2499D"/>
+    <w:pPr>
+      <w:ind w:left="720"/>
+      <w:contextualSpacing/>
+    </w:pPr>
   </w:style>
 </w:styles>
 </file>

</xml_diff>